<commit_message>
minor edits and fixes
</commit_message>
<xml_diff>
--- a/output/papers/Cognition-Round2/letter to the editors.docx
+++ b/output/papers/Cognition-Round2/letter to the editors.docx
@@ -17,42 +17,105 @@
           <w:sz w:val="22"/>
           <w:szCs w:val="22"/>
         </w:rPr>
-        <w:t>Monday, 17</w:t>
-      </w:r>
+        <w:t xml:space="preserve">Monday, </w:t>
+      </w:r>
+      <w:del w:id="0" w:author="Microsoft Office User" w:date="2025-03-10T22:07:00Z" w16du:dateUtc="2025-03-10T21:07:00Z">
+        <w:r>
+          <w:rPr>
+            <w:rFonts w:ascii="Times New Roman" w:hAnsi="Times New Roman"/>
+            <w:sz w:val="22"/>
+            <w:szCs w:val="22"/>
+          </w:rPr>
+          <w:delText>17</w:delText>
+        </w:r>
+        <w:r>
+          <w:rPr>
+            <w:rFonts w:ascii="Times New Roman" w:hAnsi="Times New Roman"/>
+            <w:sz w:val="22"/>
+            <w:szCs w:val="22"/>
+            <w:vertAlign w:val="superscript"/>
+          </w:rPr>
+          <w:delText>th</w:delText>
+        </w:r>
+        <w:r>
+          <w:rPr>
+            <w:rFonts w:ascii="Times New Roman" w:hAnsi="Times New Roman"/>
+            <w:sz w:val="22"/>
+            <w:szCs w:val="22"/>
+          </w:rPr>
+          <w:delText xml:space="preserve"> </w:delText>
+        </w:r>
+      </w:del>
+      <w:ins w:id="1" w:author="Microsoft Office User" w:date="2025-03-10T22:07:00Z" w16du:dateUtc="2025-03-10T21:07:00Z">
+        <w:r>
+          <w:rPr>
+            <w:rFonts w:ascii="Times New Roman" w:hAnsi="Times New Roman"/>
+            <w:sz w:val="22"/>
+            <w:szCs w:val="22"/>
+          </w:rPr>
+          <w:t>1</w:t>
+        </w:r>
+        <w:r>
+          <w:rPr>
+            <w:rFonts w:ascii="Times New Roman" w:hAnsi="Times New Roman"/>
+            <w:sz w:val="22"/>
+            <w:szCs w:val="22"/>
+          </w:rPr>
+          <w:t>0</w:t>
+        </w:r>
+        <w:r>
+          <w:rPr>
+            <w:rFonts w:ascii="Times New Roman" w:hAnsi="Times New Roman"/>
+            <w:sz w:val="22"/>
+            <w:szCs w:val="22"/>
+            <w:vertAlign w:val="superscript"/>
+          </w:rPr>
+          <w:t>th</w:t>
+        </w:r>
+        <w:r>
+          <w:rPr>
+            <w:rFonts w:ascii="Times New Roman" w:hAnsi="Times New Roman"/>
+            <w:sz w:val="22"/>
+            <w:szCs w:val="22"/>
+          </w:rPr>
+          <w:t xml:space="preserve"> </w:t>
+        </w:r>
+      </w:ins>
       <w:r>
         <w:rPr>
           <w:rFonts w:ascii="Times New Roman" w:hAnsi="Times New Roman"/>
           <w:sz w:val="22"/>
           <w:szCs w:val="22"/>
-          <w:vertAlign w:val="superscript"/>
-        </w:rPr>
-        <w:t>th</w:t>
-      </w:r>
+        </w:rPr>
+        <w:t xml:space="preserve">of </w:t>
+      </w:r>
+      <w:del w:id="2" w:author="Microsoft Office User" w:date="2025-03-10T22:08:00Z" w16du:dateUtc="2025-03-10T21:08:00Z">
+        <w:r>
+          <w:rPr>
+            <w:rFonts w:ascii="Times New Roman" w:hAnsi="Times New Roman"/>
+            <w:sz w:val="22"/>
+            <w:szCs w:val="22"/>
+          </w:rPr>
+          <w:delText>February</w:delText>
+        </w:r>
+      </w:del>
+      <w:ins w:id="3" w:author="Microsoft Office User" w:date="2025-03-10T22:08:00Z" w16du:dateUtc="2025-03-10T21:08:00Z">
+        <w:r>
+          <w:rPr>
+            <w:rFonts w:ascii="Times New Roman" w:hAnsi="Times New Roman"/>
+            <w:sz w:val="22"/>
+            <w:szCs w:val="22"/>
+          </w:rPr>
+          <w:t>March</w:t>
+        </w:r>
+      </w:ins>
       <w:r>
         <w:rPr>
           <w:rFonts w:ascii="Times New Roman" w:hAnsi="Times New Roman"/>
           <w:sz w:val="22"/>
           <w:szCs w:val="22"/>
         </w:rPr>
-        <w:t xml:space="preserve"> of </w:t>
-      </w:r>
-      <w:proofErr w:type="gramStart"/>
-      <w:r>
-        <w:rPr>
-          <w:rFonts w:ascii="Times New Roman" w:hAnsi="Times New Roman"/>
-          <w:sz w:val="22"/>
-          <w:szCs w:val="22"/>
-        </w:rPr>
-        <w:t>February,</w:t>
-      </w:r>
-      <w:proofErr w:type="gramEnd"/>
-      <w:r>
-        <w:rPr>
-          <w:rFonts w:ascii="Times New Roman" w:hAnsi="Times New Roman"/>
-          <w:sz w:val="22"/>
-          <w:szCs w:val="22"/>
-        </w:rPr>
-        <w:t xml:space="preserve"> 2025</w:t>
+        <w:t>, 2025</w:t>
       </w:r>
     </w:p>
     <w:p>
@@ -355,25 +418,7 @@
           <w:sz w:val="22"/>
           <w:szCs w:val="22"/>
         </w:rPr>
-        <w:t xml:space="preserve">We attach an overview of the reviewer comments and our detailed responses in the following pages which remain separate from this cover note </w:t>
-      </w:r>
-      <w:proofErr w:type="gramStart"/>
-      <w:r>
-        <w:rPr>
-          <w:color w:val="000000" w:themeColor="text1"/>
-          <w:sz w:val="22"/>
-          <w:szCs w:val="22"/>
-        </w:rPr>
-        <w:t>in order to</w:t>
-      </w:r>
-      <w:proofErr w:type="gramEnd"/>
-      <w:r>
-        <w:rPr>
-          <w:color w:val="000000" w:themeColor="text1"/>
-          <w:sz w:val="22"/>
-          <w:szCs w:val="22"/>
-        </w:rPr>
-        <w:t xml:space="preserve"> maintain anonymity for the rest of the review process. </w:t>
+        <w:t xml:space="preserve">We attach an overview of the reviewer comments and our detailed responses in the following pages which remain separate from this cover note in order to maintain anonymity for the rest of the review process. </w:t>
       </w:r>
     </w:p>
     <w:p>
@@ -2546,6 +2591,14 @@
   </w:num>
   <w:numIdMacAtCleanup w:val="9"/>
 </w:numbering>
+</file>
+
+<file path=word/people.xml><?xml version="1.0" encoding="utf-8"?>
+<w15:people xmlns:wpc="http://schemas.microsoft.com/office/word/2010/wordprocessingCanvas" xmlns:cx="http://schemas.microsoft.com/office/drawing/2014/chartex" xmlns:cx1="http://schemas.microsoft.com/office/drawing/2015/9/8/chartex" xmlns:cx2="http://schemas.microsoft.com/office/drawing/2015/10/21/chartex" xmlns:cx3="http://schemas.microsoft.com/office/drawing/2016/5/9/chartex" xmlns:cx4="http://schemas.microsoft.com/office/drawing/2016/5/10/chartex" xmlns:cx5="http://schemas.microsoft.com/office/drawing/2016/5/11/chartex" xmlns:cx6="http://schemas.microsoft.com/office/drawing/2016/5/12/chartex" xmlns:cx7="http://schemas.microsoft.com/office/drawing/2016/5/13/chartex" xmlns:cx8="http://schemas.microsoft.com/office/drawing/2016/5/14/chartex" xmlns:mc="http://schemas.openxmlformats.org/markup-compatibility/2006" xmlns:aink="http://schemas.microsoft.com/office/drawing/2016/ink" xmlns:am3d="http://schemas.microsoft.com/office/drawing/2017/model3d" xmlns:o="urn:schemas-microsoft-com:office:office" xmlns:oel="http://schemas.microsoft.com/office/2019/extlst" xmlns:r="http://schemas.openxmlformats.org/officeDocument/2006/relationships" xmlns:m="http://schemas.openxmlformats.org/officeDocument/2006/math" xmlns:v="urn:schemas-microsoft-com:vml" xmlns:wp14="http://schemas.microsoft.com/office/word/2010/wordprocessingDrawing" xmlns:wp="http://schemas.openxmlformats.org/drawingml/2006/wordprocessingDrawing" xmlns:w10="urn:schemas-microsoft-com:office:word" xmlns:w="http://schemas.openxmlformats.org/wordprocessingml/2006/main" xmlns:w14="http://schemas.microsoft.com/office/word/2010/wordml" xmlns:w15="http://schemas.microsoft.com/office/word/2012/wordml" xmlns:w16cex="http://schemas.microsoft.com/office/word/2018/wordml/cex" xmlns:w16cid="http://schemas.microsoft.com/office/word/2016/wordml/cid" xmlns:w16="http://schemas.microsoft.com/office/word/2018/wordml" xmlns:w16du="http://schemas.microsoft.com/office/word/2023/wordml/word16du" xmlns:w16sdtdh="http://schemas.microsoft.com/office/word/2020/wordml/sdtdatahash" xmlns:w16sdtfl="http://schemas.microsoft.com/office/word/2024/wordml/sdtformatlock" xmlns:w16se="http://schemas.microsoft.com/office/word/2015/wordml/symex" xmlns:wpg="http://schemas.microsoft.com/office/word/2010/wordprocessingGroup" xmlns:wpi="http://schemas.microsoft.com/office/word/2010/wordprocessingInk" xmlns:wne="http://schemas.microsoft.com/office/word/2006/wordml" xmlns:wps="http://schemas.microsoft.com/office/word/2010/wordprocessingShape" mc:Ignorable="w14 w15 w16se w16cid w16 w16cex w16sdtdh w16sdtfl w16du wp14">
+  <w15:person w15:author="Microsoft Office User">
+    <w15:presenceInfo w15:providerId="None" w15:userId="Microsoft Office User"/>
+  </w15:person>
+</w15:people>
 </file>
 
 <file path=word/styles.xml><?xml version="1.0" encoding="utf-8"?>

</xml_diff>

<commit_message>
changed date in letter to editor
</commit_message>
<xml_diff>
--- a/output/papers/Cognition-Round2/letter to the editors.docx
+++ b/output/papers/Cognition-Round2/letter to the editors.docx
@@ -17,7 +17,15 @@
           <w:sz w:val="22"/>
           <w:szCs w:val="22"/>
         </w:rPr>
-        <w:t xml:space="preserve">Monday, </w:t>
+        <w:t>Tuesday</w:t>
+      </w:r>
+      <w:r>
+        <w:rPr>
+          <w:rFonts w:ascii="Times New Roman" w:hAnsi="Times New Roman"/>
+          <w:sz w:val="22"/>
+          <w:szCs w:val="22"/>
+        </w:rPr>
+        <w:t xml:space="preserve">, </w:t>
       </w:r>
       <w:del w:id="0" w:author="Microsoft Office User" w:date="2025-03-10T22:07:00Z" w16du:dateUtc="2025-03-10T21:07:00Z">
         <w:r>
@@ -55,14 +63,16 @@
           </w:rPr>
           <w:t>1</w:t>
         </w:r>
-        <w:r>
-          <w:rPr>
-            <w:rFonts w:ascii="Times New Roman" w:hAnsi="Times New Roman"/>
-            <w:sz w:val="22"/>
-            <w:szCs w:val="22"/>
-          </w:rPr>
-          <w:t>0</w:t>
-        </w:r>
+      </w:ins>
+      <w:r>
+        <w:rPr>
+          <w:rFonts w:ascii="Times New Roman" w:hAnsi="Times New Roman"/>
+          <w:sz w:val="22"/>
+          <w:szCs w:val="22"/>
+        </w:rPr>
+        <w:t>1</w:t>
+      </w:r>
+      <w:ins w:id="2" w:author="Microsoft Office User" w:date="2025-03-10T22:07:00Z" w16du:dateUtc="2025-03-10T21:07:00Z">
         <w:r>
           <w:rPr>
             <w:rFonts w:ascii="Times New Roman" w:hAnsi="Times New Roman"/>
@@ -89,7 +99,7 @@
         </w:rPr>
         <w:t xml:space="preserve">of </w:t>
       </w:r>
-      <w:del w:id="2" w:author="Microsoft Office User" w:date="2025-03-10T22:08:00Z" w16du:dateUtc="2025-03-10T21:08:00Z">
+      <w:del w:id="3" w:author="Microsoft Office User" w:date="2025-03-10T22:08:00Z" w16du:dateUtc="2025-03-10T21:08:00Z">
         <w:r>
           <w:rPr>
             <w:rFonts w:ascii="Times New Roman" w:hAnsi="Times New Roman"/>
@@ -99,7 +109,7 @@
           <w:delText>February</w:delText>
         </w:r>
       </w:del>
-      <w:ins w:id="3" w:author="Microsoft Office User" w:date="2025-03-10T22:08:00Z" w16du:dateUtc="2025-03-10T21:08:00Z">
+      <w:ins w:id="4" w:author="Microsoft Office User" w:date="2025-03-10T22:08:00Z" w16du:dateUtc="2025-03-10T21:08:00Z">
         <w:r>
           <w:rPr>
             <w:rFonts w:ascii="Times New Roman" w:hAnsi="Times New Roman"/>
@@ -208,6 +218,16 @@
           <w:szCs w:val="22"/>
         </w:rPr>
       </w:pPr>
+    </w:p>
+    <w:p>
+      <w:pPr>
+        <w:ind w:firstLine="0"/>
+        <w:rPr>
+          <w:rFonts w:ascii="Times New Roman" w:hAnsi="Times New Roman"/>
+          <w:sz w:val="22"/>
+          <w:szCs w:val="22"/>
+        </w:rPr>
+      </w:pPr>
       <w:r>
         <w:rPr>
           <w:rFonts w:ascii="Times New Roman" w:hAnsi="Times New Roman"/>
@@ -657,18 +677,6 @@
         </w:rPr>
         <w:t xml:space="preserve">       </w:t>
       </w:r>
-    </w:p>
-    <w:p>
-      <w:pPr>
-        <w:ind w:firstLine="0"/>
-        <w:rPr>
-          <w:rFonts w:ascii="Times New Roman" w:hAnsi="Times New Roman"/>
-          <w:b/>
-          <w:bCs/>
-          <w:sz w:val="22"/>
-          <w:szCs w:val="22"/>
-        </w:rPr>
-      </w:pPr>
     </w:p>
     <w:p>
       <w:pPr>

</xml_diff>